<commit_message>
Ver 7.0 Return Page Start
</commit_message>
<xml_diff>
--- a/Planning/Planning V6.0.docx
+++ b/Planning/Planning V6.0.docx
@@ -255,7 +255,29 @@
           <w:szCs w:val="28"/>
           <w:lang w:val="en-GB"/>
         </w:rPr>
-        <w:t>Class = Person</w:t>
+        <w:t>Person class</w:t>
+      </w:r>
+    </w:p>
+    <w:p>
+      <w:pPr>
+        <w:pStyle w:val="paragraph"/>
+        <w:spacing w:before="0" w:beforeAutospacing="0" w:after="0" w:afterAutospacing="0"/>
+        <w:textAlignment w:val="baseline"/>
+        <w:rPr>
+          <w:rStyle w:val="eop"/>
+          <w:rFonts w:ascii="Californian FB" w:hAnsi="Californian FB" w:cs="Arial"/>
+          <w:szCs w:val="28"/>
+          <w:lang w:val="en-GB"/>
+        </w:rPr>
+      </w:pPr>
+      <w:r>
+        <w:rPr>
+          <w:rStyle w:val="eop"/>
+          <w:rFonts w:ascii="Californian FB" w:hAnsi="Californian FB" w:cs="Arial"/>
+          <w:szCs w:val="28"/>
+          <w:lang w:val="en-GB"/>
+        </w:rPr>
+        <w:t>Dog Class</w:t>
       </w:r>
     </w:p>
     <w:p>
@@ -312,6 +334,39 @@
         <w:spacing w:before="0" w:beforeAutospacing="0" w:after="0" w:afterAutospacing="0"/>
         <w:textAlignment w:val="baseline"/>
         <w:rPr>
+          <w:rStyle w:val="eop"/>
+          <w:rFonts w:ascii="Californian FB" w:hAnsi="Californian FB" w:cs="Arial"/>
+          <w:szCs w:val="28"/>
+          <w:lang w:val="en-GB"/>
+        </w:rPr>
+      </w:pPr>
+      <w:proofErr w:type="gramStart"/>
+      <w:r>
+        <w:rPr>
+          <w:rStyle w:val="eop"/>
+          <w:rFonts w:ascii="Californian FB" w:hAnsi="Californian FB" w:cs="Arial"/>
+          <w:szCs w:val="28"/>
+          <w:lang w:val="en-GB"/>
+        </w:rPr>
+        <w:t>Dogs</w:t>
+      </w:r>
+      <w:proofErr w:type="gramEnd"/>
+      <w:r>
+        <w:rPr>
+          <w:rStyle w:val="eop"/>
+          <w:rFonts w:ascii="Californian FB" w:hAnsi="Californian FB" w:cs="Arial"/>
+          <w:szCs w:val="28"/>
+          <w:lang w:val="en-GB"/>
+        </w:rPr>
+        <w:t xml:space="preserve"> name</w:t>
+      </w:r>
+    </w:p>
+    <w:p>
+      <w:pPr>
+        <w:pStyle w:val="paragraph"/>
+        <w:spacing w:before="0" w:beforeAutospacing="0" w:after="0" w:afterAutospacing="0"/>
+        <w:textAlignment w:val="baseline"/>
+        <w:rPr>
           <w:rFonts w:ascii="Segoe UI" w:hAnsi="Segoe UI" w:cs="Segoe UI"/>
           <w:sz w:val="18"/>
           <w:szCs w:val="18"/>
@@ -325,7 +380,27 @@
           <w:szCs w:val="28"/>
           <w:lang w:val="en-GB"/>
         </w:rPr>
-        <w:t>N/A</w:t>
+        <w:t xml:space="preserve">The </w:t>
+      </w:r>
+      <w:proofErr w:type="gramStart"/>
+      <w:r>
+        <w:rPr>
+          <w:rStyle w:val="eop"/>
+          <w:rFonts w:ascii="Californian FB" w:hAnsi="Californian FB" w:cs="Arial"/>
+          <w:szCs w:val="28"/>
+          <w:lang w:val="en-GB"/>
+        </w:rPr>
+        <w:t>users</w:t>
+      </w:r>
+      <w:proofErr w:type="gramEnd"/>
+      <w:r>
+        <w:rPr>
+          <w:rStyle w:val="eop"/>
+          <w:rFonts w:ascii="Californian FB" w:hAnsi="Californian FB" w:cs="Arial"/>
+          <w:szCs w:val="28"/>
+          <w:lang w:val="en-GB"/>
+        </w:rPr>
+        <w:t xml:space="preserve"> name</w:t>
       </w:r>
     </w:p>
     <w:p>
@@ -599,32 +674,128 @@
           <w:lang w:val="en-GB"/>
         </w:rPr>
       </w:pPr>
-      <w:r>
-        <w:rPr>
-          <w:rStyle w:val="eop"/>
-          <w:rFonts w:ascii="Californian FB" w:hAnsi="Californian FB" w:cs="Arial"/>
-          <w:szCs w:val="28"/>
-          <w:lang w:val="en-GB"/>
-        </w:rPr>
-        <w:t>No calculations needed in this ve</w:t>
-      </w:r>
-      <w:r>
-        <w:rPr>
-          <w:rStyle w:val="eop"/>
-          <w:rFonts w:ascii="Californian FB" w:hAnsi="Californian FB" w:cs="Arial"/>
-          <w:szCs w:val="28"/>
-          <w:lang w:val="en-GB"/>
-        </w:rPr>
-        <w:t>r</w:t>
-      </w:r>
-      <w:r>
-        <w:rPr>
-          <w:rStyle w:val="eop"/>
-          <w:rFonts w:ascii="Californian FB" w:hAnsi="Californian FB" w:cs="Arial"/>
-          <w:szCs w:val="28"/>
-          <w:lang w:val="en-GB"/>
-        </w:rPr>
-        <w:t>sion</w:t>
+    </w:p>
+    <w:p>
+      <w:pPr>
+        <w:pStyle w:val="paragraph"/>
+        <w:spacing w:before="0" w:beforeAutospacing="0" w:after="0" w:afterAutospacing="0"/>
+        <w:textAlignment w:val="baseline"/>
+        <w:rPr>
+          <w:rStyle w:val="eop"/>
+          <w:rFonts w:ascii="Arial" w:hAnsi="Arial" w:cs="Arial"/>
+          <w:sz w:val="28"/>
+          <w:szCs w:val="28"/>
+          <w:lang w:val="en-GB"/>
+        </w:rPr>
+      </w:pPr>
+    </w:p>
+    <w:p>
+      <w:pPr>
+        <w:pStyle w:val="paragraph"/>
+        <w:spacing w:before="0" w:beforeAutospacing="0" w:after="0" w:afterAutospacing="0"/>
+        <w:textAlignment w:val="baseline"/>
+        <w:rPr>
+          <w:rStyle w:val="eop"/>
+          <w:rFonts w:ascii="Californian FB" w:hAnsi="Californian FB" w:cs="Arial"/>
+          <w:szCs w:val="28"/>
+          <w:lang w:val="en-GB"/>
+        </w:rPr>
+      </w:pPr>
+      <w:proofErr w:type="gramStart"/>
+      <w:r>
+        <w:rPr>
+          <w:rStyle w:val="eop"/>
+          <w:rFonts w:ascii="Californian FB" w:hAnsi="Californian FB" w:cs="Arial"/>
+          <w:szCs w:val="28"/>
+          <w:lang w:val="en-GB"/>
+        </w:rPr>
+        <w:t>date</w:t>
+      </w:r>
+      <w:proofErr w:type="gramEnd"/>
+      <w:r>
+        <w:rPr>
+          <w:rStyle w:val="eop"/>
+          <w:rFonts w:ascii="Californian FB" w:hAnsi="Californian FB" w:cs="Arial"/>
+          <w:szCs w:val="28"/>
+          <w:lang w:val="en-GB"/>
+        </w:rPr>
+        <w:t xml:space="preserve"> = </w:t>
+      </w:r>
+      <w:proofErr w:type="spellStart"/>
+      <w:r>
+        <w:rPr>
+          <w:rStyle w:val="eop"/>
+          <w:rFonts w:ascii="Californian FB" w:hAnsi="Californian FB" w:cs="Arial"/>
+          <w:szCs w:val="28"/>
+          <w:lang w:val="en-GB"/>
+        </w:rPr>
+        <w:t>datetime.now</w:t>
+      </w:r>
+      <w:proofErr w:type="spellEnd"/>
+      <w:r>
+        <w:rPr>
+          <w:rStyle w:val="eop"/>
+          <w:rFonts w:ascii="Californian FB" w:hAnsi="Californian FB" w:cs="Arial"/>
+          <w:szCs w:val="28"/>
+          <w:lang w:val="en-GB"/>
+        </w:rPr>
+        <w:t xml:space="preserve">() + </w:t>
+      </w:r>
+      <w:proofErr w:type="spellStart"/>
+      <w:r>
+        <w:rPr>
+          <w:rStyle w:val="eop"/>
+          <w:rFonts w:ascii="Californian FB" w:hAnsi="Californian FB" w:cs="Arial"/>
+          <w:szCs w:val="28"/>
+          <w:lang w:val="en-GB"/>
+        </w:rPr>
+        <w:t>timedelta</w:t>
+      </w:r>
+      <w:proofErr w:type="spellEnd"/>
+      <w:r>
+        <w:rPr>
+          <w:rStyle w:val="eop"/>
+          <w:rFonts w:ascii="Californian FB" w:hAnsi="Californian FB" w:cs="Arial"/>
+          <w:szCs w:val="28"/>
+          <w:lang w:val="en-GB"/>
+        </w:rPr>
+        <w:t>(days=1)</w:t>
+      </w:r>
+    </w:p>
+    <w:p>
+      <w:pPr>
+        <w:pStyle w:val="paragraph"/>
+        <w:spacing w:before="0" w:beforeAutospacing="0" w:after="0" w:afterAutospacing="0"/>
+        <w:textAlignment w:val="baseline"/>
+        <w:rPr>
+          <w:rStyle w:val="eop"/>
+          <w:rFonts w:ascii="Californian FB" w:hAnsi="Californian FB" w:cs="Arial"/>
+          <w:szCs w:val="28"/>
+          <w:lang w:val="en-GB"/>
+        </w:rPr>
+      </w:pPr>
+    </w:p>
+    <w:p>
+      <w:pPr>
+        <w:pStyle w:val="paragraph"/>
+        <w:spacing w:before="0" w:beforeAutospacing="0" w:after="0" w:afterAutospacing="0"/>
+        <w:textAlignment w:val="baseline"/>
+        <w:rPr>
+          <w:rStyle w:val="eop"/>
+          <w:rFonts w:ascii="Californian FB" w:hAnsi="Californian FB" w:cs="Arial"/>
+          <w:szCs w:val="28"/>
+          <w:lang w:val="en-GB"/>
+        </w:rPr>
+      </w:pPr>
+      <w:r>
+        <w:rPr>
+          <w:rStyle w:val="eop"/>
+          <w:rFonts w:ascii="Californian FB" w:hAnsi="Californian FB" w:cs="Arial"/>
+          <w:szCs w:val="28"/>
+          <w:lang w:val="en-GB"/>
+        </w:rPr>
+        <w:tab/>
+        <w:t>This calculation adds 1 day to the date</w:t>
       </w:r>
     </w:p>
     <w:p>
@@ -685,8 +856,469 @@
           <w:szCs w:val="28"/>
           <w:lang w:val="en-GB"/>
         </w:rPr>
-        <w:t>No python needed in this version, unless I come across bugs</w:t>
-      </w:r>
+        <w:t xml:space="preserve">Set name to </w:t>
+      </w:r>
+      <w:proofErr w:type="spellStart"/>
+      <w:proofErr w:type="gramStart"/>
+      <w:r>
+        <w:rPr>
+          <w:rStyle w:val="eop"/>
+          <w:rFonts w:ascii="Californian FB" w:hAnsi="Californian FB" w:cs="Arial"/>
+          <w:szCs w:val="28"/>
+          <w:lang w:val="en-GB"/>
+        </w:rPr>
+        <w:t>request.forms.get</w:t>
+      </w:r>
+      <w:proofErr w:type="spellEnd"/>
+      <w:r>
+        <w:rPr>
+          <w:rStyle w:val="eop"/>
+          <w:rFonts w:ascii="Californian FB" w:hAnsi="Californian FB" w:cs="Arial"/>
+          <w:szCs w:val="28"/>
+          <w:lang w:val="en-GB"/>
+        </w:rPr>
+        <w:t>(</w:t>
+      </w:r>
+      <w:proofErr w:type="gramEnd"/>
+      <w:r>
+        <w:rPr>
+          <w:rStyle w:val="eop"/>
+          <w:rFonts w:ascii="Californian FB" w:hAnsi="Californian FB" w:cs="Arial"/>
+          <w:szCs w:val="28"/>
+          <w:lang w:val="en-GB"/>
+        </w:rPr>
+        <w:t>“</w:t>
+      </w:r>
+      <w:proofErr w:type="spellStart"/>
+      <w:r>
+        <w:rPr>
+          <w:rStyle w:val="eop"/>
+          <w:rFonts w:ascii="Californian FB" w:hAnsi="Californian FB" w:cs="Arial"/>
+          <w:szCs w:val="28"/>
+          <w:lang w:val="en-GB"/>
+        </w:rPr>
+        <w:t>person_name</w:t>
+      </w:r>
+      <w:proofErr w:type="spellEnd"/>
+      <w:r>
+        <w:rPr>
+          <w:rStyle w:val="eop"/>
+          <w:rFonts w:ascii="Californian FB" w:hAnsi="Californian FB" w:cs="Arial"/>
+          <w:szCs w:val="28"/>
+          <w:lang w:val="en-GB"/>
+        </w:rPr>
+        <w:t>”)</w:t>
+      </w:r>
+    </w:p>
+    <w:p>
+      <w:pPr>
+        <w:pStyle w:val="paragraph"/>
+        <w:spacing w:before="0" w:beforeAutospacing="0" w:after="0" w:afterAutospacing="0"/>
+        <w:textAlignment w:val="baseline"/>
+        <w:rPr>
+          <w:rStyle w:val="eop"/>
+          <w:rFonts w:ascii="Californian FB" w:hAnsi="Californian FB" w:cs="Arial"/>
+          <w:szCs w:val="28"/>
+          <w:lang w:val="en-GB"/>
+        </w:rPr>
+      </w:pPr>
+      <w:r>
+        <w:rPr>
+          <w:rStyle w:val="eop"/>
+          <w:rFonts w:ascii="Californian FB" w:hAnsi="Californian FB" w:cs="Arial"/>
+          <w:szCs w:val="28"/>
+          <w:lang w:val="en-GB"/>
+        </w:rPr>
+        <w:t>Repeat for all variables</w:t>
+      </w:r>
+    </w:p>
+    <w:p>
+      <w:pPr>
+        <w:pStyle w:val="paragraph"/>
+        <w:spacing w:before="0" w:beforeAutospacing="0" w:after="0" w:afterAutospacing="0"/>
+        <w:textAlignment w:val="baseline"/>
+        <w:rPr>
+          <w:rStyle w:val="eop"/>
+          <w:rFonts w:ascii="Californian FB" w:hAnsi="Californian FB" w:cs="Arial"/>
+          <w:szCs w:val="28"/>
+          <w:lang w:val="en-GB"/>
+        </w:rPr>
+      </w:pPr>
+      <w:r>
+        <w:rPr>
+          <w:rStyle w:val="eop"/>
+          <w:rFonts w:ascii="Californian FB" w:hAnsi="Californian FB" w:cs="Arial"/>
+          <w:szCs w:val="28"/>
+          <w:lang w:val="en-GB"/>
+        </w:rPr>
+        <w:t xml:space="preserve">Set </w:t>
+      </w:r>
+      <w:proofErr w:type="spellStart"/>
+      <w:r>
+        <w:rPr>
+          <w:rStyle w:val="eop"/>
+          <w:rFonts w:ascii="Californian FB" w:hAnsi="Californian FB" w:cs="Arial"/>
+          <w:szCs w:val="28"/>
+          <w:lang w:val="en-GB"/>
+        </w:rPr>
+        <w:t>new_person</w:t>
+      </w:r>
+      <w:proofErr w:type="spellEnd"/>
+      <w:r>
+        <w:rPr>
+          <w:rStyle w:val="eop"/>
+          <w:rFonts w:ascii="Californian FB" w:hAnsi="Californian FB" w:cs="Arial"/>
+          <w:szCs w:val="28"/>
+          <w:lang w:val="en-GB"/>
+        </w:rPr>
+        <w:t xml:space="preserve"> to Person class with above defined </w:t>
+      </w:r>
+      <w:proofErr w:type="spellStart"/>
+      <w:r>
+        <w:rPr>
+          <w:rStyle w:val="eop"/>
+          <w:rFonts w:ascii="Californian FB" w:hAnsi="Californian FB" w:cs="Arial"/>
+          <w:szCs w:val="28"/>
+          <w:lang w:val="en-GB"/>
+        </w:rPr>
+        <w:t>varibalbes</w:t>
+      </w:r>
+      <w:proofErr w:type="spellEnd"/>
+    </w:p>
+    <w:p>
+      <w:pPr>
+        <w:pStyle w:val="paragraph"/>
+        <w:spacing w:before="0" w:beforeAutospacing="0" w:after="0" w:afterAutospacing="0"/>
+        <w:textAlignment w:val="baseline"/>
+        <w:rPr>
+          <w:rStyle w:val="eop"/>
+          <w:rFonts w:ascii="Californian FB" w:hAnsi="Californian FB" w:cs="Arial"/>
+          <w:szCs w:val="28"/>
+          <w:lang w:val="en-GB"/>
+        </w:rPr>
+      </w:pPr>
+      <w:r>
+        <w:rPr>
+          <w:rStyle w:val="eop"/>
+          <w:rFonts w:ascii="Californian FB" w:hAnsi="Californian FB" w:cs="Arial"/>
+          <w:szCs w:val="28"/>
+          <w:lang w:val="en-GB"/>
+        </w:rPr>
+        <w:t xml:space="preserve">Set </w:t>
+      </w:r>
+      <w:proofErr w:type="spellStart"/>
+      <w:r>
+        <w:rPr>
+          <w:rStyle w:val="eop"/>
+          <w:rFonts w:ascii="Californian FB" w:hAnsi="Californian FB" w:cs="Arial"/>
+          <w:szCs w:val="28"/>
+          <w:lang w:val="en-GB"/>
+        </w:rPr>
+        <w:t>new_person.dog</w:t>
+      </w:r>
+      <w:proofErr w:type="spellEnd"/>
+      <w:r>
+        <w:rPr>
+          <w:rStyle w:val="eop"/>
+          <w:rFonts w:ascii="Californian FB" w:hAnsi="Californian FB" w:cs="Arial"/>
+          <w:szCs w:val="28"/>
+          <w:lang w:val="en-GB"/>
+        </w:rPr>
+        <w:t xml:space="preserve"> to </w:t>
+      </w:r>
+      <w:proofErr w:type="spellStart"/>
+      <w:r>
+        <w:rPr>
+          <w:rStyle w:val="eop"/>
+          <w:rFonts w:ascii="Californian FB" w:hAnsi="Californian FB" w:cs="Arial"/>
+          <w:szCs w:val="28"/>
+          <w:lang w:val="en-GB"/>
+        </w:rPr>
+        <w:t>dog_id</w:t>
+      </w:r>
+      <w:proofErr w:type="spellEnd"/>
+    </w:p>
+    <w:p>
+      <w:pPr>
+        <w:pStyle w:val="paragraph"/>
+        <w:spacing w:before="0" w:beforeAutospacing="0" w:after="0" w:afterAutospacing="0"/>
+        <w:textAlignment w:val="baseline"/>
+        <w:rPr>
+          <w:rStyle w:val="eop"/>
+          <w:rFonts w:ascii="Californian FB" w:hAnsi="Californian FB" w:cs="Arial"/>
+          <w:szCs w:val="28"/>
+          <w:lang w:val="en-GB"/>
+        </w:rPr>
+      </w:pPr>
+      <w:r>
+        <w:rPr>
+          <w:rStyle w:val="eop"/>
+          <w:rFonts w:ascii="Californian FB" w:hAnsi="Californian FB" w:cs="Arial"/>
+          <w:szCs w:val="28"/>
+          <w:lang w:val="en-GB"/>
+        </w:rPr>
+        <w:t xml:space="preserve">For dogs in </w:t>
+      </w:r>
+      <w:proofErr w:type="spellStart"/>
+      <w:r>
+        <w:rPr>
+          <w:rStyle w:val="eop"/>
+          <w:rFonts w:ascii="Californian FB" w:hAnsi="Californian FB" w:cs="Arial"/>
+          <w:szCs w:val="28"/>
+          <w:lang w:val="en-GB"/>
+        </w:rPr>
+        <w:t>dog_list</w:t>
+      </w:r>
+      <w:proofErr w:type="spellEnd"/>
+    </w:p>
+    <w:p>
+      <w:pPr>
+        <w:pStyle w:val="paragraph"/>
+        <w:spacing w:before="0" w:beforeAutospacing="0" w:after="0" w:afterAutospacing="0"/>
+        <w:textAlignment w:val="baseline"/>
+        <w:rPr>
+          <w:rStyle w:val="eop"/>
+          <w:rFonts w:ascii="Californian FB" w:hAnsi="Californian FB" w:cs="Arial"/>
+          <w:szCs w:val="28"/>
+          <w:lang w:val="en-GB"/>
+        </w:rPr>
+      </w:pPr>
+      <w:r>
+        <w:rPr>
+          <w:rStyle w:val="eop"/>
+          <w:rFonts w:ascii="Californian FB" w:hAnsi="Californian FB" w:cs="Arial"/>
+          <w:szCs w:val="28"/>
+          <w:lang w:val="en-GB"/>
+        </w:rPr>
+        <w:tab/>
+        <w:t xml:space="preserve">If the dog.id matches </w:t>
+      </w:r>
+      <w:proofErr w:type="spellStart"/>
+      <w:r>
+        <w:rPr>
+          <w:rStyle w:val="eop"/>
+          <w:rFonts w:ascii="Californian FB" w:hAnsi="Californian FB" w:cs="Arial"/>
+          <w:szCs w:val="28"/>
+          <w:lang w:val="en-GB"/>
+        </w:rPr>
+        <w:t>dog_id</w:t>
+      </w:r>
+      <w:proofErr w:type="spellEnd"/>
+    </w:p>
+    <w:p>
+      <w:pPr>
+        <w:pStyle w:val="paragraph"/>
+        <w:spacing w:before="0" w:beforeAutospacing="0" w:after="0" w:afterAutospacing="0"/>
+        <w:textAlignment w:val="baseline"/>
+        <w:rPr>
+          <w:rStyle w:val="eop"/>
+          <w:rFonts w:ascii="Californian FB" w:hAnsi="Californian FB" w:cs="Arial"/>
+          <w:szCs w:val="28"/>
+          <w:lang w:val="en-GB"/>
+        </w:rPr>
+      </w:pPr>
+      <w:r>
+        <w:rPr>
+          <w:rStyle w:val="eop"/>
+          <w:rFonts w:ascii="Californian FB" w:hAnsi="Californian FB" w:cs="Arial"/>
+          <w:szCs w:val="28"/>
+          <w:lang w:val="en-GB"/>
+        </w:rPr>
+        <w:tab/>
+        <w:t xml:space="preserve">Set </w:t>
+      </w:r>
+      <w:proofErr w:type="spellStart"/>
+      <w:r>
+        <w:rPr>
+          <w:rStyle w:val="eop"/>
+          <w:rFonts w:ascii="Californian FB" w:hAnsi="Californian FB" w:cs="Arial"/>
+          <w:szCs w:val="28"/>
+          <w:lang w:val="en-GB"/>
+        </w:rPr>
+        <w:t>found_dog</w:t>
+      </w:r>
+      <w:proofErr w:type="spellEnd"/>
+      <w:r>
+        <w:rPr>
+          <w:rStyle w:val="eop"/>
+          <w:rFonts w:ascii="Californian FB" w:hAnsi="Californian FB" w:cs="Arial"/>
+          <w:szCs w:val="28"/>
+          <w:lang w:val="en-GB"/>
+        </w:rPr>
+        <w:t xml:space="preserve"> to dog</w:t>
+      </w:r>
+    </w:p>
+    <w:p>
+      <w:pPr>
+        <w:pStyle w:val="paragraph"/>
+        <w:spacing w:before="0" w:beforeAutospacing="0" w:after="0" w:afterAutospacing="0"/>
+        <w:textAlignment w:val="baseline"/>
+        <w:rPr>
+          <w:rStyle w:val="eop"/>
+          <w:rFonts w:ascii="Californian FB" w:hAnsi="Californian FB" w:cs="Arial"/>
+          <w:szCs w:val="28"/>
+          <w:lang w:val="en-GB"/>
+        </w:rPr>
+      </w:pPr>
+      <w:r>
+        <w:rPr>
+          <w:rStyle w:val="eop"/>
+          <w:rFonts w:ascii="Californian FB" w:hAnsi="Californian FB" w:cs="Arial"/>
+          <w:szCs w:val="28"/>
+          <w:lang w:val="en-GB"/>
+        </w:rPr>
+        <w:tab/>
+        <w:t>Break for loop</w:t>
+      </w:r>
+    </w:p>
+    <w:p>
+      <w:pPr>
+        <w:pStyle w:val="paragraph"/>
+        <w:spacing w:before="0" w:beforeAutospacing="0" w:after="0" w:afterAutospacing="0"/>
+        <w:textAlignment w:val="baseline"/>
+        <w:rPr>
+          <w:rStyle w:val="eop"/>
+          <w:rFonts w:ascii="Californian FB" w:hAnsi="Californian FB" w:cs="Arial"/>
+          <w:szCs w:val="28"/>
+          <w:lang w:val="en-GB"/>
+        </w:rPr>
+      </w:pPr>
+    </w:p>
+    <w:p>
+      <w:pPr>
+        <w:pStyle w:val="paragraph"/>
+        <w:spacing w:before="0" w:beforeAutospacing="0" w:after="0" w:afterAutospacing="0"/>
+        <w:textAlignment w:val="baseline"/>
+        <w:rPr>
+          <w:rStyle w:val="eop"/>
+          <w:rFonts w:ascii="Californian FB" w:hAnsi="Californian FB" w:cs="Arial"/>
+          <w:szCs w:val="28"/>
+          <w:lang w:val="en-GB"/>
+        </w:rPr>
+      </w:pPr>
+      <w:r>
+        <w:rPr>
+          <w:rStyle w:val="eop"/>
+          <w:rFonts w:ascii="Californian FB" w:hAnsi="Californian FB" w:cs="Arial"/>
+          <w:szCs w:val="28"/>
+          <w:lang w:val="en-GB"/>
+        </w:rPr>
+        <w:t xml:space="preserve">Set </w:t>
+      </w:r>
+      <w:proofErr w:type="spellStart"/>
+      <w:r>
+        <w:rPr>
+          <w:rStyle w:val="eop"/>
+          <w:rFonts w:ascii="Californian FB" w:hAnsi="Californian FB" w:cs="Arial"/>
+          <w:szCs w:val="28"/>
+          <w:lang w:val="en-GB"/>
+        </w:rPr>
+        <w:t>new_person.dog_name</w:t>
+      </w:r>
+      <w:proofErr w:type="spellEnd"/>
+      <w:r>
+        <w:rPr>
+          <w:rStyle w:val="eop"/>
+          <w:rFonts w:ascii="Californian FB" w:hAnsi="Californian FB" w:cs="Arial"/>
+          <w:szCs w:val="28"/>
+          <w:lang w:val="en-GB"/>
+        </w:rPr>
+        <w:t xml:space="preserve"> to found_dog.name</w:t>
+      </w:r>
+    </w:p>
+    <w:p>
+      <w:pPr>
+        <w:pStyle w:val="paragraph"/>
+        <w:spacing w:before="0" w:beforeAutospacing="0" w:after="0" w:afterAutospacing="0"/>
+        <w:textAlignment w:val="baseline"/>
+        <w:rPr>
+          <w:rStyle w:val="eop"/>
+          <w:rFonts w:ascii="Californian FB" w:hAnsi="Californian FB" w:cs="Arial"/>
+          <w:szCs w:val="28"/>
+          <w:lang w:val="en-GB"/>
+        </w:rPr>
+      </w:pPr>
+    </w:p>
+    <w:p>
+      <w:pPr>
+        <w:pStyle w:val="paragraph"/>
+        <w:spacing w:before="0" w:beforeAutospacing="0" w:after="0" w:afterAutospacing="0"/>
+        <w:textAlignment w:val="baseline"/>
+        <w:rPr>
+          <w:rStyle w:val="eop"/>
+          <w:rFonts w:ascii="Californian FB" w:hAnsi="Californian FB" w:cs="Arial"/>
+          <w:szCs w:val="28"/>
+          <w:lang w:val="en-GB"/>
+        </w:rPr>
+      </w:pPr>
+      <w:r>
+        <w:rPr>
+          <w:rStyle w:val="eop"/>
+          <w:rFonts w:ascii="Californian FB" w:hAnsi="Californian FB" w:cs="Arial"/>
+          <w:szCs w:val="28"/>
+          <w:lang w:val="en-GB"/>
+        </w:rPr>
+        <w:t>All current code in defined function ----</w:t>
+      </w:r>
+    </w:p>
+    <w:p>
+      <w:pPr>
+        <w:pStyle w:val="paragraph"/>
+        <w:spacing w:before="0" w:beforeAutospacing="0" w:after="0" w:afterAutospacing="0"/>
+        <w:textAlignment w:val="baseline"/>
+        <w:rPr>
+          <w:rStyle w:val="eop"/>
+          <w:rFonts w:ascii="Californian FB" w:hAnsi="Californian FB" w:cs="Arial"/>
+          <w:szCs w:val="28"/>
+          <w:lang w:val="en-GB"/>
+        </w:rPr>
+      </w:pPr>
+    </w:p>
+    <w:p>
+      <w:pPr>
+        <w:pStyle w:val="paragraph"/>
+        <w:spacing w:before="0" w:beforeAutospacing="0" w:after="0" w:afterAutospacing="0"/>
+        <w:textAlignment w:val="baseline"/>
+        <w:rPr>
+          <w:rStyle w:val="eop"/>
+          <w:rFonts w:ascii="Californian FB" w:hAnsi="Californian FB" w:cs="Arial"/>
+          <w:szCs w:val="28"/>
+          <w:lang w:val="en-GB"/>
+        </w:rPr>
+      </w:pPr>
+      <w:r>
+        <w:rPr>
+          <w:rStyle w:val="eop"/>
+          <w:rFonts w:ascii="Californian FB" w:hAnsi="Californian FB" w:cs="Arial"/>
+          <w:szCs w:val="28"/>
+          <w:lang w:val="en-GB"/>
+        </w:rPr>
+        <w:t xml:space="preserve">Return data, </w:t>
+      </w:r>
+      <w:proofErr w:type="spellStart"/>
+      <w:r>
+        <w:rPr>
+          <w:rStyle w:val="eop"/>
+          <w:rFonts w:ascii="Californian FB" w:hAnsi="Californian FB" w:cs="Arial"/>
+          <w:szCs w:val="28"/>
+          <w:lang w:val="en-GB"/>
+        </w:rPr>
+        <w:t>human_data</w:t>
+      </w:r>
+      <w:proofErr w:type="spellEnd"/>
+    </w:p>
+    <w:p>
+      <w:pPr>
+        <w:pStyle w:val="paragraph"/>
+        <w:spacing w:before="0" w:beforeAutospacing="0" w:after="0" w:afterAutospacing="0"/>
+        <w:textAlignment w:val="baseline"/>
+        <w:rPr>
+          <w:rStyle w:val="eop"/>
+          <w:rFonts w:ascii="Californian FB" w:hAnsi="Californian FB" w:cs="Arial"/>
+          <w:szCs w:val="28"/>
+          <w:lang w:val="en-GB"/>
+        </w:rPr>
+      </w:pPr>
     </w:p>
     <w:p>
       <w:pPr>
@@ -723,6 +1355,7 @@
           <w:szCs w:val="28"/>
           <w:lang w:val="en-GB"/>
         </w:rPr>
+        <w:lastRenderedPageBreak/>
         <w:t>Task 9: Define the functions identified</w:t>
       </w:r>
       <w:r>
@@ -862,7 +1495,27 @@
           <w:szCs w:val="28"/>
           <w:lang w:val="en-GB"/>
         </w:rPr>
-        <w:t>It need to be functional, it should first fufill its purpose and secondly look aesthetically pleasing,</w:t>
+        <w:t xml:space="preserve">It need to be functional, it should first </w:t>
+      </w:r>
+      <w:proofErr w:type="spellStart"/>
+      <w:r>
+        <w:rPr>
+          <w:rStyle w:val="eop"/>
+          <w:rFonts w:ascii="Californian FB" w:hAnsi="Californian FB" w:cs="Arial"/>
+          <w:szCs w:val="28"/>
+          <w:lang w:val="en-GB"/>
+        </w:rPr>
+        <w:t>fufill</w:t>
+      </w:r>
+      <w:proofErr w:type="spellEnd"/>
+      <w:r>
+        <w:rPr>
+          <w:rStyle w:val="eop"/>
+          <w:rFonts w:ascii="Californian FB" w:hAnsi="Californian FB" w:cs="Arial"/>
+          <w:szCs w:val="28"/>
+          <w:lang w:val="en-GB"/>
+        </w:rPr>
+        <w:t xml:space="preserve"> its purpose and secondly look aesthetically pleasing,</w:t>
       </w:r>
     </w:p>
     <w:p>
@@ -978,12 +1631,136 @@
         <w:textAlignment w:val="baseline"/>
         <w:rPr>
           <w:rStyle w:val="eop"/>
-          <w:rFonts w:ascii="Arial" w:hAnsi="Arial" w:cs="Arial"/>
-          <w:sz w:val="28"/>
-          <w:szCs w:val="28"/>
-          <w:lang w:val="en-GB"/>
-        </w:rPr>
-      </w:pPr>
+          <w:rFonts w:ascii="Californian FB" w:hAnsi="Californian FB" w:cs="Arial"/>
+          <w:szCs w:val="28"/>
+          <w:lang w:val="en-GB"/>
+        </w:rPr>
+      </w:pPr>
+      <w:r>
+        <w:rPr>
+          <w:rStyle w:val="eop"/>
+          <w:rFonts w:ascii="Californian FB" w:hAnsi="Californian FB" w:cs="Arial"/>
+          <w:szCs w:val="28"/>
+          <w:lang w:val="en-GB"/>
+        </w:rPr>
+        <w:t xml:space="preserve">When testing the program, does the date </w:t>
+      </w:r>
+      <w:proofErr w:type="spellStart"/>
+      <w:r>
+        <w:rPr>
+          <w:rStyle w:val="eop"/>
+          <w:rFonts w:ascii="Californian FB" w:hAnsi="Californian FB" w:cs="Arial"/>
+          <w:szCs w:val="28"/>
+          <w:lang w:val="en-GB"/>
+        </w:rPr>
+        <w:t>etc</w:t>
+      </w:r>
+      <w:proofErr w:type="spellEnd"/>
+      <w:r>
+        <w:rPr>
+          <w:rStyle w:val="eop"/>
+          <w:rFonts w:ascii="Californian FB" w:hAnsi="Californian FB" w:cs="Arial"/>
+          <w:szCs w:val="28"/>
+          <w:lang w:val="en-GB"/>
+        </w:rPr>
+        <w:t xml:space="preserve"> show up in the dog success </w:t>
+      </w:r>
+      <w:proofErr w:type="gramStart"/>
+      <w:r>
+        <w:rPr>
+          <w:rStyle w:val="eop"/>
+          <w:rFonts w:ascii="Californian FB" w:hAnsi="Californian FB" w:cs="Arial"/>
+          <w:szCs w:val="28"/>
+          <w:lang w:val="en-GB"/>
+        </w:rPr>
+        <w:t>page</w:t>
+      </w:r>
+      <w:proofErr w:type="gramEnd"/>
+    </w:p>
+    <w:p>
+      <w:pPr>
+        <w:pStyle w:val="paragraph"/>
+        <w:spacing w:before="0" w:beforeAutospacing="0" w:after="0" w:afterAutospacing="0"/>
+        <w:textAlignment w:val="baseline"/>
+        <w:rPr>
+          <w:rStyle w:val="eop"/>
+          <w:rFonts w:ascii="Californian FB" w:hAnsi="Californian FB" w:cs="Arial"/>
+          <w:szCs w:val="28"/>
+          <w:lang w:val="en-GB"/>
+        </w:rPr>
+      </w:pPr>
+    </w:p>
+    <w:p>
+      <w:pPr>
+        <w:pStyle w:val="paragraph"/>
+        <w:spacing w:before="0" w:beforeAutospacing="0" w:after="0" w:afterAutospacing="0"/>
+        <w:textAlignment w:val="baseline"/>
+      </w:pPr>
+      <w:r>
+        <w:rPr>
+          <w:rStyle w:val="eop"/>
+          <w:rFonts w:ascii="Californian FB" w:hAnsi="Californian FB" w:cs="Arial"/>
+          <w:szCs w:val="28"/>
+          <w:lang w:val="en-GB"/>
+        </w:rPr>
+        <w:t xml:space="preserve">Because the inputs within materialize </w:t>
+      </w:r>
+      <w:r>
+        <w:rPr>
+          <w:rStyle w:val="eop"/>
+          <w:rFonts w:ascii="Californian FB" w:hAnsi="Californian FB" w:cs="Arial"/>
+          <w:szCs w:val="28"/>
+          <w:lang w:val="en-GB"/>
+        </w:rPr>
+        <w:t>already</w:t>
+      </w:r>
+      <w:r>
+        <w:rPr>
+          <w:rStyle w:val="eop"/>
+          <w:rFonts w:ascii="Californian FB" w:hAnsi="Californian FB" w:cs="Arial"/>
+          <w:szCs w:val="28"/>
+          <w:lang w:val="en-GB"/>
+        </w:rPr>
+        <w:t xml:space="preserve"> have a validation feature. There is no need to test the inputs. Emails must be a valid email to go through and names must be a valid name. In this case I do allow numbers as you never know who might rent a doggo. </w:t>
+      </w:r>
+      <w:hyperlink r:id="rId5" w:history="1">
+        <w:r>
+          <w:rPr>
+            <w:rStyle w:val="Hyperlink"/>
+          </w:rPr>
+          <w:t>https://www.quora.com/Can-human-names-contain-numbers</w:t>
+        </w:r>
+      </w:hyperlink>
+    </w:p>
+    <w:p>
+      <w:pPr>
+        <w:pStyle w:val="paragraph"/>
+        <w:spacing w:before="0" w:beforeAutospacing="0" w:after="0" w:afterAutospacing="0"/>
+        <w:textAlignment w:val="baseline"/>
+      </w:pPr>
+    </w:p>
+    <w:p>
+      <w:pPr>
+        <w:pStyle w:val="paragraph"/>
+        <w:spacing w:before="0" w:beforeAutospacing="0" w:after="0" w:afterAutospacing="0"/>
+        <w:textAlignment w:val="baseline"/>
+        <w:rPr>
+          <w:rStyle w:val="eop"/>
+          <w:rFonts w:ascii="Arial" w:hAnsi="Arial" w:cs="Arial"/>
+          <w:sz w:val="28"/>
+          <w:szCs w:val="28"/>
+          <w:lang w:val="en-GB"/>
+        </w:rPr>
+      </w:pPr>
+      <w:r>
+        <w:t xml:space="preserve">This site has examples of humans with numbers in </w:t>
+      </w:r>
+      <w:r>
+        <w:t>their</w:t>
+      </w:r>
+      <w:r>
+        <w:t xml:space="preserve"> name, such as Bob 17, and 7.</w:t>
+      </w:r>
     </w:p>
     <w:p>
       <w:pPr>
@@ -1020,7 +1797,6 @@
           <w:szCs w:val="28"/>
           <w:lang w:val="en-GB"/>
         </w:rPr>
-        <w:lastRenderedPageBreak/>
         <w:t>Task 12: Refine the plan</w:t>
       </w:r>
       <w:r>
@@ -1032,6 +1808,605 @@
           <w:lang w:val="en-GB"/>
         </w:rPr>
         <w:t> </w:t>
+      </w:r>
+    </w:p>
+    <w:p>
+      <w:pPr>
+        <w:pStyle w:val="paragraph"/>
+        <w:spacing w:before="0" w:beforeAutospacing="0" w:after="0" w:afterAutospacing="0"/>
+        <w:textAlignment w:val="baseline"/>
+        <w:rPr>
+          <w:rStyle w:val="eop"/>
+          <w:rFonts w:ascii="Californian FB" w:hAnsi="Californian FB" w:cs="Arial"/>
+          <w:szCs w:val="28"/>
+          <w:lang w:val="en-GB"/>
+        </w:rPr>
+      </w:pPr>
+      <w:r>
+        <w:rPr>
+          <w:rStyle w:val="eop"/>
+          <w:rFonts w:ascii="Californian FB" w:hAnsi="Californian FB" w:cs="Arial"/>
+          <w:szCs w:val="28"/>
+          <w:lang w:val="en-GB"/>
+        </w:rPr>
+        <w:t xml:space="preserve">I found that I was not able to return two </w:t>
+      </w:r>
+      <w:r>
+        <w:rPr>
+          <w:rStyle w:val="eop"/>
+          <w:rFonts w:ascii="Californian FB" w:hAnsi="Californian FB" w:cs="Arial"/>
+          <w:szCs w:val="28"/>
+          <w:lang w:val="en-GB"/>
+        </w:rPr>
+        <w:t>dictionaries</w:t>
+      </w:r>
+      <w:r>
+        <w:rPr>
+          <w:rStyle w:val="eop"/>
+          <w:rFonts w:ascii="Californian FB" w:hAnsi="Californian FB" w:cs="Arial"/>
+          <w:szCs w:val="28"/>
+          <w:lang w:val="en-GB"/>
+        </w:rPr>
+        <w:t xml:space="preserve"> as it returned an error. Because of this I needed to change the way my program works and add the name of the owner into the name of the dog.</w:t>
+      </w:r>
+    </w:p>
+    <w:p>
+      <w:pPr>
+        <w:pStyle w:val="paragraph"/>
+        <w:spacing w:before="0" w:beforeAutospacing="0" w:after="0" w:afterAutospacing="0"/>
+        <w:textAlignment w:val="baseline"/>
+        <w:rPr>
+          <w:rStyle w:val="eop"/>
+          <w:rFonts w:ascii="Californian FB" w:hAnsi="Californian FB" w:cs="Arial"/>
+          <w:szCs w:val="28"/>
+          <w:lang w:val="en-GB"/>
+        </w:rPr>
+      </w:pPr>
+    </w:p>
+    <w:p>
+      <w:pPr>
+        <w:pStyle w:val="paragraph"/>
+        <w:spacing w:before="0" w:beforeAutospacing="0" w:after="0" w:afterAutospacing="0"/>
+        <w:textAlignment w:val="baseline"/>
+        <w:rPr>
+          <w:rStyle w:val="eop"/>
+          <w:rFonts w:ascii="Californian FB" w:hAnsi="Californian FB" w:cs="Arial"/>
+          <w:szCs w:val="28"/>
+          <w:lang w:val="en-GB"/>
+        </w:rPr>
+      </w:pPr>
+      <w:r>
+        <w:rPr>
+          <w:rStyle w:val="eop"/>
+          <w:rFonts w:ascii="Californian FB" w:hAnsi="Californian FB" w:cs="Arial"/>
+          <w:szCs w:val="28"/>
+          <w:lang w:val="en-GB"/>
+        </w:rPr>
+        <w:t xml:space="preserve">I added in the code within the human class. </w:t>
+      </w:r>
+    </w:p>
+    <w:p>
+      <w:pPr>
+        <w:pStyle w:val="paragraph"/>
+        <w:spacing w:before="0" w:beforeAutospacing="0" w:after="0" w:afterAutospacing="0"/>
+        <w:textAlignment w:val="baseline"/>
+        <w:rPr>
+          <w:rStyle w:val="eop"/>
+          <w:rFonts w:ascii="Californian FB" w:hAnsi="Californian FB" w:cs="Arial"/>
+          <w:szCs w:val="28"/>
+          <w:lang w:val="en-GB"/>
+        </w:rPr>
+      </w:pPr>
+    </w:p>
+    <w:p>
+      <w:pPr>
+        <w:pStyle w:val="paragraph"/>
+        <w:spacing w:before="0" w:beforeAutospacing="0" w:after="0" w:afterAutospacing="0"/>
+        <w:textAlignment w:val="baseline"/>
+        <w:rPr>
+          <w:rStyle w:val="eop"/>
+          <w:rFonts w:ascii="Californian FB" w:hAnsi="Californian FB" w:cs="Arial"/>
+          <w:szCs w:val="28"/>
+          <w:lang w:val="en-GB"/>
+        </w:rPr>
+      </w:pPr>
+      <w:r>
+        <w:rPr>
+          <w:rStyle w:val="eop"/>
+          <w:rFonts w:ascii="Californian FB" w:hAnsi="Californian FB" w:cs="Arial"/>
+          <w:szCs w:val="28"/>
+          <w:lang w:val="en-GB"/>
+        </w:rPr>
+        <w:t xml:space="preserve">Set </w:t>
+      </w:r>
+      <w:proofErr w:type="spellStart"/>
+      <w:r>
+        <w:rPr>
+          <w:rStyle w:val="eop"/>
+          <w:rFonts w:ascii="Californian FB" w:hAnsi="Californian FB" w:cs="Arial"/>
+          <w:szCs w:val="28"/>
+          <w:lang w:val="en-GB"/>
+        </w:rPr>
+        <w:t>self.dog</w:t>
+      </w:r>
+      <w:proofErr w:type="spellEnd"/>
+      <w:r>
+        <w:rPr>
+          <w:rStyle w:val="eop"/>
+          <w:rFonts w:ascii="Californian FB" w:hAnsi="Californian FB" w:cs="Arial"/>
+          <w:szCs w:val="28"/>
+          <w:lang w:val="en-GB"/>
+        </w:rPr>
+        <w:t xml:space="preserve"> to </w:t>
+      </w:r>
+      <w:proofErr w:type="gramStart"/>
+      <w:r>
+        <w:rPr>
+          <w:rStyle w:val="eop"/>
+          <w:rFonts w:ascii="Californian FB" w:hAnsi="Californian FB" w:cs="Arial"/>
+          <w:szCs w:val="28"/>
+          <w:lang w:val="en-GB"/>
+        </w:rPr>
+        <w:t>None</w:t>
+      </w:r>
+      <w:proofErr w:type="gramEnd"/>
+    </w:p>
+    <w:p>
+      <w:pPr>
+        <w:pStyle w:val="paragraph"/>
+        <w:spacing w:before="0" w:beforeAutospacing="0" w:after="0" w:afterAutospacing="0"/>
+        <w:textAlignment w:val="baseline"/>
+        <w:rPr>
+          <w:rStyle w:val="eop"/>
+          <w:rFonts w:ascii="Californian FB" w:hAnsi="Californian FB" w:cs="Arial"/>
+          <w:szCs w:val="28"/>
+          <w:lang w:val="en-GB"/>
+        </w:rPr>
+      </w:pPr>
+      <w:r>
+        <w:rPr>
+          <w:rStyle w:val="eop"/>
+          <w:rFonts w:ascii="Californian FB" w:hAnsi="Californian FB" w:cs="Arial"/>
+          <w:szCs w:val="28"/>
+          <w:lang w:val="en-GB"/>
+        </w:rPr>
+        <w:t xml:space="preserve">Set </w:t>
+      </w:r>
+      <w:proofErr w:type="spellStart"/>
+      <w:r>
+        <w:rPr>
+          <w:rStyle w:val="eop"/>
+          <w:rFonts w:ascii="Californian FB" w:hAnsi="Californian FB" w:cs="Arial"/>
+          <w:szCs w:val="28"/>
+          <w:lang w:val="en-GB"/>
+        </w:rPr>
+        <w:t>self.dog_name</w:t>
+      </w:r>
+      <w:proofErr w:type="spellEnd"/>
+      <w:r>
+        <w:rPr>
+          <w:rStyle w:val="eop"/>
+          <w:rFonts w:ascii="Californian FB" w:hAnsi="Californian FB" w:cs="Arial"/>
+          <w:szCs w:val="28"/>
+          <w:lang w:val="en-GB"/>
+        </w:rPr>
+        <w:t xml:space="preserve"> to </w:t>
+      </w:r>
+      <w:proofErr w:type="gramStart"/>
+      <w:r>
+        <w:rPr>
+          <w:rStyle w:val="eop"/>
+          <w:rFonts w:ascii="Californian FB" w:hAnsi="Californian FB" w:cs="Arial"/>
+          <w:szCs w:val="28"/>
+          <w:lang w:val="en-GB"/>
+        </w:rPr>
+        <w:t>None</w:t>
+      </w:r>
+      <w:proofErr w:type="gramEnd"/>
+    </w:p>
+    <w:p>
+      <w:pPr>
+        <w:pStyle w:val="paragraph"/>
+        <w:spacing w:before="0" w:beforeAutospacing="0" w:after="0" w:afterAutospacing="0"/>
+        <w:textAlignment w:val="baseline"/>
+        <w:rPr>
+          <w:rStyle w:val="eop"/>
+          <w:rFonts w:ascii="Californian FB" w:hAnsi="Californian FB" w:cs="Arial"/>
+          <w:szCs w:val="28"/>
+          <w:lang w:val="en-GB"/>
+        </w:rPr>
+      </w:pPr>
+      <w:r>
+        <w:rPr>
+          <w:rStyle w:val="eop"/>
+          <w:rFonts w:ascii="Californian FB" w:hAnsi="Californian FB" w:cs="Arial"/>
+          <w:szCs w:val="28"/>
+          <w:lang w:val="en-GB"/>
+        </w:rPr>
+        <w:t xml:space="preserve">Set </w:t>
+      </w:r>
+      <w:proofErr w:type="spellStart"/>
+      <w:r>
+        <w:rPr>
+          <w:rStyle w:val="eop"/>
+          <w:rFonts w:ascii="Californian FB" w:hAnsi="Californian FB" w:cs="Arial"/>
+          <w:szCs w:val="28"/>
+          <w:lang w:val="en-GB"/>
+        </w:rPr>
+        <w:t>self.return</w:t>
+      </w:r>
+      <w:proofErr w:type="spellEnd"/>
+      <w:r>
+        <w:rPr>
+          <w:rStyle w:val="eop"/>
+          <w:rFonts w:ascii="Californian FB" w:hAnsi="Californian FB" w:cs="Arial"/>
+          <w:szCs w:val="28"/>
+          <w:lang w:val="en-GB"/>
+        </w:rPr>
+        <w:t xml:space="preserve"> date to </w:t>
+      </w:r>
+      <w:proofErr w:type="gramStart"/>
+      <w:r>
+        <w:rPr>
+          <w:rStyle w:val="eop"/>
+          <w:rFonts w:ascii="Californian FB" w:hAnsi="Californian FB" w:cs="Arial"/>
+          <w:szCs w:val="28"/>
+          <w:lang w:val="en-GB"/>
+        </w:rPr>
+        <w:t>None</w:t>
+      </w:r>
+      <w:proofErr w:type="gramEnd"/>
+    </w:p>
+    <w:p>
+      <w:pPr>
+        <w:pStyle w:val="paragraph"/>
+        <w:spacing w:before="0" w:beforeAutospacing="0" w:after="0" w:afterAutospacing="0"/>
+        <w:textAlignment w:val="baseline"/>
+        <w:rPr>
+          <w:rStyle w:val="eop"/>
+          <w:rFonts w:ascii="Californian FB" w:hAnsi="Californian FB" w:cs="Arial"/>
+          <w:szCs w:val="28"/>
+          <w:lang w:val="en-GB"/>
+        </w:rPr>
+      </w:pPr>
+    </w:p>
+    <w:p>
+      <w:pPr>
+        <w:pStyle w:val="paragraph"/>
+        <w:spacing w:before="0" w:beforeAutospacing="0" w:after="0" w:afterAutospacing="0"/>
+        <w:textAlignment w:val="baseline"/>
+        <w:rPr>
+          <w:rStyle w:val="eop"/>
+          <w:rFonts w:ascii="Californian FB" w:hAnsi="Californian FB" w:cs="Arial"/>
+          <w:szCs w:val="28"/>
+          <w:lang w:val="en-GB"/>
+        </w:rPr>
+      </w:pPr>
+      <w:r>
+        <w:rPr>
+          <w:rStyle w:val="eop"/>
+          <w:rFonts w:ascii="Californian FB" w:hAnsi="Californian FB" w:cs="Arial"/>
+          <w:szCs w:val="28"/>
+          <w:lang w:val="en-GB"/>
+        </w:rPr>
+        <w:t xml:space="preserve">I later found that </w:t>
+      </w:r>
+      <w:proofErr w:type="spellStart"/>
+      <w:r>
+        <w:rPr>
+          <w:rStyle w:val="eop"/>
+          <w:rFonts w:ascii="Californian FB" w:hAnsi="Californian FB" w:cs="Arial"/>
+          <w:szCs w:val="28"/>
+          <w:lang w:val="en-GB"/>
+        </w:rPr>
+        <w:t>return_date</w:t>
+      </w:r>
+      <w:proofErr w:type="spellEnd"/>
+      <w:r>
+        <w:rPr>
+          <w:rStyle w:val="eop"/>
+          <w:rFonts w:ascii="Californian FB" w:hAnsi="Californian FB" w:cs="Arial"/>
+          <w:szCs w:val="28"/>
+          <w:lang w:val="en-GB"/>
+        </w:rPr>
+        <w:t xml:space="preserve"> = </w:t>
+      </w:r>
+      <w:proofErr w:type="gramStart"/>
+      <w:r>
+        <w:rPr>
+          <w:rStyle w:val="eop"/>
+          <w:rFonts w:ascii="Californian FB" w:hAnsi="Californian FB" w:cs="Arial"/>
+          <w:szCs w:val="28"/>
+          <w:lang w:val="en-GB"/>
+        </w:rPr>
+        <w:t>None</w:t>
+      </w:r>
+      <w:proofErr w:type="gramEnd"/>
+      <w:r>
+        <w:rPr>
+          <w:rStyle w:val="eop"/>
+          <w:rFonts w:ascii="Californian FB" w:hAnsi="Californian FB" w:cs="Arial"/>
+          <w:szCs w:val="28"/>
+          <w:lang w:val="en-GB"/>
+        </w:rPr>
+        <w:t xml:space="preserve"> returns an error so I changed the code to </w:t>
+      </w:r>
+    </w:p>
+    <w:p>
+      <w:pPr>
+        <w:pStyle w:val="paragraph"/>
+        <w:spacing w:before="0" w:beforeAutospacing="0" w:after="0" w:afterAutospacing="0"/>
+        <w:textAlignment w:val="baseline"/>
+        <w:rPr>
+          <w:rStyle w:val="eop"/>
+          <w:rFonts w:ascii="Californian FB" w:hAnsi="Californian FB" w:cs="Arial"/>
+          <w:szCs w:val="28"/>
+          <w:lang w:val="en-GB"/>
+        </w:rPr>
+      </w:pPr>
+    </w:p>
+    <w:p>
+      <w:pPr>
+        <w:pStyle w:val="paragraph"/>
+        <w:spacing w:before="0" w:beforeAutospacing="0" w:after="0" w:afterAutospacing="0"/>
+        <w:textAlignment w:val="baseline"/>
+        <w:rPr>
+          <w:rStyle w:val="eop"/>
+          <w:rFonts w:ascii="Californian FB" w:hAnsi="Californian FB" w:cs="Arial"/>
+          <w:szCs w:val="28"/>
+          <w:lang w:val="en-GB"/>
+        </w:rPr>
+      </w:pPr>
+      <w:r>
+        <w:rPr>
+          <w:rStyle w:val="eop"/>
+          <w:rFonts w:ascii="Californian FB" w:hAnsi="Californian FB" w:cs="Arial"/>
+          <w:szCs w:val="28"/>
+          <w:lang w:val="en-GB"/>
+        </w:rPr>
+        <w:t xml:space="preserve">Set </w:t>
+      </w:r>
+      <w:proofErr w:type="spellStart"/>
+      <w:r>
+        <w:rPr>
+          <w:rStyle w:val="eop"/>
+          <w:rFonts w:ascii="Californian FB" w:hAnsi="Californian FB" w:cs="Arial"/>
+          <w:szCs w:val="28"/>
+          <w:lang w:val="en-GB"/>
+        </w:rPr>
+        <w:t>self.return_date</w:t>
+      </w:r>
+      <w:proofErr w:type="spellEnd"/>
+      <w:r>
+        <w:rPr>
+          <w:rStyle w:val="eop"/>
+          <w:rFonts w:ascii="Californian FB" w:hAnsi="Californian FB" w:cs="Arial"/>
+          <w:szCs w:val="28"/>
+          <w:lang w:val="en-GB"/>
+        </w:rPr>
+        <w:t xml:space="preserve"> to “0/0/0”</w:t>
+      </w:r>
+    </w:p>
+    <w:p>
+      <w:pPr>
+        <w:pStyle w:val="paragraph"/>
+        <w:spacing w:before="0" w:beforeAutospacing="0" w:after="0" w:afterAutospacing="0"/>
+        <w:textAlignment w:val="baseline"/>
+        <w:rPr>
+          <w:rStyle w:val="eop"/>
+          <w:rFonts w:ascii="Californian FB" w:hAnsi="Californian FB" w:cs="Arial"/>
+          <w:szCs w:val="28"/>
+          <w:lang w:val="en-GB"/>
+        </w:rPr>
+      </w:pPr>
+    </w:p>
+    <w:p>
+      <w:pPr>
+        <w:pStyle w:val="paragraph"/>
+        <w:spacing w:before="0" w:beforeAutospacing="0" w:after="0" w:afterAutospacing="0"/>
+        <w:textAlignment w:val="baseline"/>
+        <w:rPr>
+          <w:rStyle w:val="eop"/>
+          <w:rFonts w:ascii="Californian FB" w:hAnsi="Californian FB" w:cs="Arial"/>
+          <w:szCs w:val="28"/>
+          <w:lang w:val="en-GB"/>
+        </w:rPr>
+      </w:pPr>
+      <w:r>
+        <w:rPr>
+          <w:rStyle w:val="eop"/>
+          <w:rFonts w:ascii="Californian FB" w:hAnsi="Californian FB" w:cs="Arial"/>
+          <w:szCs w:val="28"/>
+          <w:lang w:val="en-GB"/>
+        </w:rPr>
+        <w:t xml:space="preserve">Which fixed the error as </w:t>
+      </w:r>
+      <w:proofErr w:type="gramStart"/>
+      <w:r>
+        <w:rPr>
+          <w:rStyle w:val="eop"/>
+          <w:rFonts w:ascii="Californian FB" w:hAnsi="Californian FB" w:cs="Arial"/>
+          <w:szCs w:val="28"/>
+          <w:lang w:val="en-GB"/>
+        </w:rPr>
+        <w:t>None</w:t>
+      </w:r>
+      <w:proofErr w:type="gramEnd"/>
+      <w:r>
+        <w:rPr>
+          <w:rStyle w:val="eop"/>
+          <w:rFonts w:ascii="Californian FB" w:hAnsi="Californian FB" w:cs="Arial"/>
+          <w:szCs w:val="28"/>
+          <w:lang w:val="en-GB"/>
+        </w:rPr>
+        <w:t xml:space="preserve"> does not work for date types. Which I only just found out.</w:t>
+      </w:r>
+    </w:p>
+    <w:p>
+      <w:pPr>
+        <w:pStyle w:val="paragraph"/>
+        <w:spacing w:before="0" w:beforeAutospacing="0" w:after="0" w:afterAutospacing="0"/>
+        <w:textAlignment w:val="baseline"/>
+        <w:rPr>
+          <w:rStyle w:val="eop"/>
+          <w:rFonts w:ascii="Californian FB" w:hAnsi="Californian FB" w:cs="Arial"/>
+          <w:szCs w:val="28"/>
+          <w:lang w:val="en-GB"/>
+        </w:rPr>
+      </w:pPr>
+    </w:p>
+    <w:p>
+      <w:pPr>
+        <w:pStyle w:val="paragraph"/>
+        <w:spacing w:before="0" w:beforeAutospacing="0" w:after="0" w:afterAutospacing="0"/>
+        <w:textAlignment w:val="baseline"/>
+        <w:rPr>
+          <w:rStyle w:val="eop"/>
+          <w:rFonts w:ascii="Californian FB" w:hAnsi="Californian FB" w:cs="Arial"/>
+          <w:szCs w:val="28"/>
+          <w:lang w:val="en-GB"/>
+        </w:rPr>
+      </w:pPr>
+      <w:r>
+        <w:rPr>
+          <w:rStyle w:val="eop"/>
+          <w:rFonts w:ascii="Californian FB" w:hAnsi="Californian FB" w:cs="Arial"/>
+          <w:szCs w:val="28"/>
+          <w:lang w:val="en-GB"/>
+        </w:rPr>
+        <w:t>______________________________________________________________________________________</w:t>
+      </w:r>
+    </w:p>
+    <w:p>
+      <w:pPr>
+        <w:pStyle w:val="paragraph"/>
+        <w:spacing w:before="0" w:beforeAutospacing="0" w:after="0" w:afterAutospacing="0"/>
+        <w:textAlignment w:val="baseline"/>
+        <w:rPr>
+          <w:rStyle w:val="eop"/>
+          <w:rFonts w:ascii="Californian FB" w:hAnsi="Californian FB" w:cs="Arial"/>
+          <w:szCs w:val="28"/>
+          <w:lang w:val="en-GB"/>
+        </w:rPr>
+      </w:pPr>
+      <w:r>
+        <w:rPr>
+          <w:rStyle w:val="eop"/>
+          <w:rFonts w:ascii="Californian FB" w:hAnsi="Californian FB" w:cs="Arial"/>
+          <w:szCs w:val="28"/>
+          <w:lang w:val="en-GB"/>
+        </w:rPr>
+        <w:t xml:space="preserve">Because I could not return two </w:t>
+      </w:r>
+      <w:proofErr w:type="spellStart"/>
+      <w:r>
+        <w:rPr>
+          <w:rStyle w:val="eop"/>
+          <w:rFonts w:ascii="Californian FB" w:hAnsi="Californian FB" w:cs="Arial"/>
+          <w:szCs w:val="28"/>
+          <w:lang w:val="en-GB"/>
+        </w:rPr>
+        <w:t>dicitonaries</w:t>
+      </w:r>
+      <w:proofErr w:type="spellEnd"/>
+      <w:r>
+        <w:rPr>
+          <w:rStyle w:val="eop"/>
+          <w:rFonts w:ascii="Californian FB" w:hAnsi="Californian FB" w:cs="Arial"/>
+          <w:szCs w:val="28"/>
+          <w:lang w:val="en-GB"/>
+        </w:rPr>
+        <w:t>, I changed the return statement</w:t>
+      </w:r>
+    </w:p>
+    <w:p>
+      <w:pPr>
+        <w:pStyle w:val="paragraph"/>
+        <w:spacing w:before="0" w:beforeAutospacing="0" w:after="0" w:afterAutospacing="0"/>
+        <w:textAlignment w:val="baseline"/>
+        <w:rPr>
+          <w:rStyle w:val="eop"/>
+          <w:rFonts w:ascii="Californian FB" w:hAnsi="Californian FB" w:cs="Arial"/>
+          <w:szCs w:val="28"/>
+          <w:lang w:val="en-GB"/>
+        </w:rPr>
+      </w:pPr>
+      <w:r>
+        <w:rPr>
+          <w:rStyle w:val="eop"/>
+          <w:rFonts w:ascii="Californian FB" w:hAnsi="Californian FB" w:cs="Arial"/>
+          <w:szCs w:val="28"/>
+          <w:lang w:val="en-GB"/>
+        </w:rPr>
+        <w:t xml:space="preserve">Return </w:t>
+      </w:r>
+      <w:proofErr w:type="spellStart"/>
+      <w:r>
+        <w:rPr>
+          <w:rStyle w:val="eop"/>
+          <w:rFonts w:ascii="Californian FB" w:hAnsi="Californian FB" w:cs="Arial"/>
+          <w:szCs w:val="28"/>
+          <w:lang w:val="en-GB"/>
+        </w:rPr>
+        <w:t>human_data</w:t>
+      </w:r>
+      <w:proofErr w:type="spellEnd"/>
+    </w:p>
+    <w:p>
+      <w:pPr>
+        <w:pStyle w:val="paragraph"/>
+        <w:spacing w:before="0" w:beforeAutospacing="0" w:after="0" w:afterAutospacing="0"/>
+        <w:textAlignment w:val="baseline"/>
+        <w:rPr>
+          <w:rStyle w:val="eop"/>
+          <w:rFonts w:ascii="Californian FB" w:hAnsi="Californian FB" w:cs="Arial"/>
+          <w:szCs w:val="28"/>
+          <w:lang w:val="en-GB"/>
+        </w:rPr>
+      </w:pPr>
+    </w:p>
+    <w:p>
+      <w:pPr>
+        <w:pStyle w:val="paragraph"/>
+        <w:spacing w:before="0" w:beforeAutospacing="0" w:after="0" w:afterAutospacing="0"/>
+        <w:textAlignment w:val="baseline"/>
+        <w:rPr>
+          <w:rStyle w:val="eop"/>
+          <w:rFonts w:ascii="Californian FB" w:hAnsi="Californian FB" w:cs="Arial"/>
+          <w:szCs w:val="28"/>
+          <w:lang w:val="en-GB"/>
+        </w:rPr>
+      </w:pPr>
+      <w:r>
+        <w:rPr>
+          <w:rStyle w:val="eop"/>
+          <w:rFonts w:ascii="Californian FB" w:hAnsi="Californian FB" w:cs="Arial"/>
+          <w:szCs w:val="28"/>
+          <w:lang w:val="en-GB"/>
+        </w:rPr>
+        <w:t>As I did not need the dog data due to the changes above.</w:t>
+      </w:r>
+    </w:p>
+    <w:p>
+      <w:pPr>
+        <w:pStyle w:val="paragraph"/>
+        <w:spacing w:before="0" w:beforeAutospacing="0" w:after="0" w:afterAutospacing="0"/>
+        <w:textAlignment w:val="baseline"/>
+        <w:rPr>
+          <w:rStyle w:val="eop"/>
+          <w:rFonts w:ascii="Californian FB" w:hAnsi="Californian FB" w:cs="Arial"/>
+          <w:szCs w:val="28"/>
+          <w:lang w:val="en-GB"/>
+        </w:rPr>
+      </w:pPr>
+      <w:r>
+        <w:rPr>
+          <w:rStyle w:val="eop"/>
+          <w:rFonts w:ascii="Californian FB" w:hAnsi="Californian FB" w:cs="Arial"/>
+          <w:szCs w:val="28"/>
+          <w:lang w:val="en-GB"/>
+        </w:rPr>
+        <w:t>_____________________________________________________________________________________</w:t>
       </w:r>
     </w:p>
     <w:p>
@@ -1045,57 +2420,136 @@
           <w:szCs w:val="18"/>
         </w:rPr>
       </w:pPr>
-    </w:p>
-    <w:p>
-      <w:pPr>
-        <w:pStyle w:val="paragraph"/>
-        <w:spacing w:before="0" w:beforeAutospacing="0" w:after="0" w:afterAutospacing="0"/>
-        <w:textAlignment w:val="baseline"/>
-        <w:rPr>
-          <w:rStyle w:val="eop"/>
-          <w:rFonts w:ascii="Arial" w:hAnsi="Arial" w:cs="Arial"/>
-          <w:sz w:val="28"/>
-          <w:szCs w:val="28"/>
-          <w:lang w:val="en-GB"/>
-        </w:rPr>
-      </w:pPr>
-      <w:r>
-        <w:rPr>
-          <w:rStyle w:val="normaltextrun"/>
-          <w:rFonts w:ascii="Arial" w:hAnsi="Arial" w:cs="Arial"/>
-          <w:color w:val="000000"/>
-          <w:sz w:val="28"/>
-          <w:szCs w:val="28"/>
-          <w:lang w:val="en-GB"/>
-        </w:rPr>
-        <w:t>Task 13: Document testing</w:t>
-      </w:r>
-      <w:r>
-        <w:rPr>
-          <w:rStyle w:val="eop"/>
-          <w:rFonts w:ascii="Arial" w:hAnsi="Arial" w:cs="Arial"/>
-          <w:sz w:val="28"/>
-          <w:szCs w:val="28"/>
-          <w:lang w:val="en-GB"/>
-        </w:rPr>
-        <w:t> </w:t>
-      </w:r>
-    </w:p>
-    <w:p>
-      <w:pPr>
-        <w:pStyle w:val="paragraph"/>
-        <w:spacing w:before="0" w:beforeAutospacing="0" w:after="0" w:afterAutospacing="0"/>
-        <w:textAlignment w:val="baseline"/>
-        <w:rPr>
-          <w:rStyle w:val="eop"/>
-          <w:rFonts w:ascii="Arial" w:hAnsi="Arial" w:cs="Arial"/>
-          <w:sz w:val="28"/>
-          <w:szCs w:val="28"/>
-          <w:lang w:val="en-GB"/>
-        </w:rPr>
-      </w:pPr>
       <w:bookmarkStart w:id="0" w:name="_GoBack"/>
       <w:bookmarkEnd w:id="0"/>
+    </w:p>
+    <w:p>
+      <w:pPr>
+        <w:pStyle w:val="paragraph"/>
+        <w:spacing w:before="0" w:beforeAutospacing="0" w:after="0" w:afterAutospacing="0"/>
+        <w:textAlignment w:val="baseline"/>
+        <w:rPr>
+          <w:rStyle w:val="eop"/>
+          <w:rFonts w:ascii="Arial" w:hAnsi="Arial" w:cs="Arial"/>
+          <w:sz w:val="28"/>
+          <w:szCs w:val="28"/>
+          <w:lang w:val="en-GB"/>
+        </w:rPr>
+      </w:pPr>
+      <w:r>
+        <w:rPr>
+          <w:rStyle w:val="normaltextrun"/>
+          <w:rFonts w:ascii="Arial" w:hAnsi="Arial" w:cs="Arial"/>
+          <w:color w:val="000000"/>
+          <w:sz w:val="28"/>
+          <w:szCs w:val="28"/>
+          <w:lang w:val="en-GB"/>
+        </w:rPr>
+        <w:t>Task 13: Document testing</w:t>
+      </w:r>
+      <w:r>
+        <w:rPr>
+          <w:rStyle w:val="eop"/>
+          <w:rFonts w:ascii="Arial" w:hAnsi="Arial" w:cs="Arial"/>
+          <w:sz w:val="28"/>
+          <w:szCs w:val="28"/>
+          <w:lang w:val="en-GB"/>
+        </w:rPr>
+        <w:t> </w:t>
+      </w:r>
+      <w:r>
+        <w:rPr>
+          <w:rStyle w:val="eop"/>
+          <w:rFonts w:ascii="Californian FB" w:hAnsi="Californian FB" w:cs="Arial"/>
+          <w:noProof/>
+          <w:szCs w:val="28"/>
+        </w:rPr>
+        <w:drawing>
+          <wp:inline distT="0" distB="0" distL="0" distR="0" wp14:anchorId="3EBA4F34" wp14:editId="1DB13659">
+            <wp:extent cx="5724525" cy="1638300"/>
+            <wp:effectExtent l="0" t="0" r="9525" b="0"/>
+            <wp:docPr id="1" name="Picture 1" descr="C:\Users\student\AppData\Local\Microsoft\Windows\INetCache\Content.Word\Congrats Page Fix.PNG"/>
+            <wp:cNvGraphicFramePr>
+              <a:graphicFrameLocks xmlns:a="http://schemas.openxmlformats.org/drawingml/2006/main" noChangeAspect="1"/>
+            </wp:cNvGraphicFramePr>
+            <a:graphic xmlns:a="http://schemas.openxmlformats.org/drawingml/2006/main">
+              <a:graphicData uri="http://schemas.openxmlformats.org/drawingml/2006/picture">
+                <pic:pic xmlns:pic="http://schemas.openxmlformats.org/drawingml/2006/picture">
+                  <pic:nvPicPr>
+                    <pic:cNvPr id="0" name="Picture 3" descr="C:\Users\student\AppData\Local\Microsoft\Windows\INetCache\Content.Word\Congrats Page Fix.PNG"/>
+                    <pic:cNvPicPr>
+                      <a:picLocks noChangeAspect="1" noChangeArrowheads="1"/>
+                    </pic:cNvPicPr>
+                  </pic:nvPicPr>
+                  <pic:blipFill>
+                    <a:blip r:embed="rId6">
+                      <a:extLst>
+                        <a:ext uri="{28A0092B-C50C-407E-A947-70E740481C1C}">
+                          <a14:useLocalDpi xmlns:a14="http://schemas.microsoft.com/office/drawing/2010/main" val="0"/>
+                        </a:ext>
+                      </a:extLst>
+                    </a:blip>
+                    <a:srcRect/>
+                    <a:stretch>
+                      <a:fillRect/>
+                    </a:stretch>
+                  </pic:blipFill>
+                  <pic:spPr bwMode="auto">
+                    <a:xfrm>
+                      <a:off x="0" y="0"/>
+                      <a:ext cx="5724525" cy="1638300"/>
+                    </a:xfrm>
+                    <a:prstGeom prst="rect">
+                      <a:avLst/>
+                    </a:prstGeom>
+                    <a:noFill/>
+                    <a:ln>
+                      <a:noFill/>
+                    </a:ln>
+                  </pic:spPr>
+                </pic:pic>
+              </a:graphicData>
+            </a:graphic>
+          </wp:inline>
+        </w:drawing>
+      </w:r>
+    </w:p>
+    <w:p>
+      <w:pPr>
+        <w:pStyle w:val="paragraph"/>
+        <w:spacing w:before="0" w:beforeAutospacing="0" w:after="0" w:afterAutospacing="0"/>
+        <w:textAlignment w:val="baseline"/>
+        <w:rPr>
+          <w:rStyle w:val="eop"/>
+          <w:rFonts w:ascii="Arial" w:hAnsi="Arial" w:cs="Arial"/>
+          <w:sz w:val="28"/>
+          <w:szCs w:val="28"/>
+          <w:lang w:val="en-GB"/>
+        </w:rPr>
+      </w:pPr>
+      <w:r>
+        <w:rPr>
+          <w:rStyle w:val="eop"/>
+          <w:rFonts w:ascii="Californian FB" w:hAnsi="Californian FB" w:cs="Arial"/>
+          <w:szCs w:val="28"/>
+          <w:lang w:val="en-GB"/>
+        </w:rPr>
+        <w:t>Here you see the name and date displayed on the congratulations page. Formatting is not complete yet though.</w:t>
+      </w:r>
+    </w:p>
+    <w:p>
+      <w:pPr>
+        <w:pStyle w:val="paragraph"/>
+        <w:spacing w:before="0" w:beforeAutospacing="0" w:after="0" w:afterAutospacing="0"/>
+        <w:textAlignment w:val="baseline"/>
+        <w:rPr>
+          <w:rStyle w:val="eop"/>
+          <w:rFonts w:ascii="Arial" w:hAnsi="Arial" w:cs="Arial"/>
+          <w:sz w:val="28"/>
+          <w:szCs w:val="28"/>
+          <w:lang w:val="en-GB"/>
+        </w:rPr>
+      </w:pPr>
     </w:p>
     <w:p>
       <w:pPr>
@@ -1132,7 +2586,17 @@
       </w:r>
     </w:p>
     <w:p/>
-    <w:p/>
+    <w:p>
+      <w:r>
+        <w:rPr>
+          <w:rStyle w:val="eop"/>
+          <w:rFonts w:ascii="Californian FB" w:hAnsi="Californian FB" w:cs="Arial"/>
+          <w:szCs w:val="28"/>
+          <w:lang w:val="en-GB"/>
+        </w:rPr>
+        <w:t>This version took a lot of bug fixing/figuring out how to do it. But in the end I got it to work. It now works how I wanted it to.</w:t>
+      </w:r>
+    </w:p>
     <w:sectPr>
       <w:pgSz w:w="11906" w:h="16838"/>
       <w:pgMar w:top="1440" w:right="1440" w:bottom="1440" w:left="1440" w:header="708" w:footer="708" w:gutter="0"/>

</xml_diff>